<commit_message>
added parameter in launch file to configure if IMU should be used or not. Updated instructions for quickstart
</commit_message>
<xml_diff>
--- a/doc/Schnellstart - Anleitung.docx
+++ b/doc/Schnellstart - Anleitung.docx
@@ -22,11 +22,7 @@
       </w:pPr>
       <w:r>
         <w:rPr/>
-        <w:t>Schnellstart-Anleitung, DHBW Karlsruhe 20</w:t>
-      </w:r>
-      <w:r>
-        <w:rPr/>
-        <w:t>21</w:t>
+        <w:t>Schnellstart-Anleitung, DHBW Karlsruhe 2021</w:t>
       </w:r>
     </w:p>
     <w:p>
@@ -108,63 +104,7 @@
           <w:b/>
           <w:i/>
         </w:rPr>
-        <w:t>/home/informatik/</w:t>
-      </w:r>
-      <w:r>
-        <w:rPr>
-          <w:b/>
-          <w:i/>
-        </w:rPr>
-        <w:t>Desktop</w:t>
-      </w:r>
-      <w:r>
-        <w:rPr>
-          <w:b/>
-          <w:i/>
-        </w:rPr>
-        <w:t>/</w:t>
-      </w:r>
-      <w:r>
-        <w:rPr>
-          <w:b/>
-          <w:i/>
-        </w:rPr>
-        <w:t>Strand-I</w:t>
-      </w:r>
-      <w:r>
-        <w:rPr>
-          <w:b/>
-          <w:i/>
-        </w:rPr>
-        <w:t>-believe-</w:t>
-      </w:r>
-      <w:r>
-        <w:rPr>
-          <w:b/>
-          <w:i/>
-        </w:rPr>
-        <w:t>I</w:t>
-      </w:r>
-      <w:r>
-        <w:rPr>
-          <w:b/>
-          <w:i/>
-        </w:rPr>
-        <w:t>-can-fly-</w:t>
-      </w:r>
-      <w:r>
-        <w:rPr>
-          <w:b/>
-          <w:i/>
-        </w:rPr>
-        <w:t>Studien3</w:t>
-      </w:r>
-      <w:r>
-        <w:rPr>
-          <w:b/>
-          <w:i/>
-        </w:rPr>
-        <w:t>/catkin/src</w:t>
+        <w:t>/home/informatik/Desktop/Strand-I-believe-I-can-fly-Studien3/catkin/src</w:t>
       </w:r>
     </w:p>
     <w:p>
@@ -182,13 +122,10 @@
         <w:pStyle w:val="Heading3"/>
         <w:rPr/>
       </w:pPr>
-      <w:r>
-        <w:rPr/>
-        <w:t xml:space="preserve">Demos </w:t>
-      </w:r>
-      <w:r>
-        <w:rPr/>
-        <w:t>(Desktop)</w:t>
+      <w:bookmarkStart w:id="0" w:name="__DdeLink__119_242300495"/>
+      <w:r>
+        <w:rPr/>
+        <w:t>Demos (Desktop)</w:t>
       </w:r>
     </w:p>
     <w:p>
@@ -213,14 +150,7 @@
           <w:b/>
           <w:i/>
         </w:rPr>
-        <w:t>Link to launch_openPose_</w:t>
-      </w:r>
-      <w:r>
-        <w:rPr>
-          <w:b/>
-          <w:i/>
-        </w:rPr>
-        <w:t>Demo.sh“</w:t>
+        <w:t>Link to launch_openPose_Demo.sh“</w:t>
       </w:r>
     </w:p>
     <w:p>
@@ -263,6 +193,8 @@
         <w:spacing w:before="0" w:after="0"/>
         <w:rPr/>
       </w:pPr>
+      <w:bookmarkStart w:id="1" w:name="__DdeLink__119_242300495"/>
+      <w:bookmarkEnd w:id="1"/>
       <w:r>
         <w:rPr/>
         <w:t>Starten: Doppelklick -&gt; Run in Terminal</w:t>
@@ -290,14 +222,7 @@
           <w:b/>
           <w:i/>
         </w:rPr>
-        <w:t>Link to launch_IBelieveICanFly_</w:t>
-      </w:r>
-      <w:r>
-        <w:rPr>
-          <w:b/>
-          <w:i/>
-        </w:rPr>
-        <w:t>Demo.sh</w:t>
+        <w:t>Link to launch_IBelieveICanFly_Demo.sh</w:t>
       </w:r>
     </w:p>
     <w:p>
@@ -332,8 +257,143 @@
     </w:p>
     <w:p>
       <w:pPr>
-        <w:pStyle w:val="Normal"/>
-        <w:spacing w:before="0" w:after="0"/>
+        <w:pStyle w:val="ListParagraph"/>
+        <w:numPr>
+          <w:ilvl w:val="0"/>
+          <w:numId w:val="0"/>
+        </w:numPr>
+        <w:spacing w:before="0" w:after="0"/>
+        <w:ind w:left="1440" w:hanging="0"/>
+        <w:rPr/>
+      </w:pPr>
+      <w:r>
+        <w:rPr/>
+      </w:r>
+    </w:p>
+    <w:p>
+      <w:pPr>
+        <w:pStyle w:val="Heading3"/>
+        <w:rPr/>
+      </w:pPr>
+      <w:r>
+        <w:rPr/>
+        <w:t>Konfiguration</w:t>
+      </w:r>
+    </w:p>
+    <w:p>
+      <w:pPr>
+        <w:pStyle w:val="ListParagraph"/>
+        <w:numPr>
+          <w:ilvl w:val="0"/>
+          <w:numId w:val="1"/>
+        </w:numPr>
+        <w:spacing w:before="0" w:after="0"/>
+        <w:rPr/>
+      </w:pPr>
+      <w:r>
+        <w:rPr>
+          <w:b/>
+          <w:i/>
+        </w:rPr>
+        <w:t>„</w:t>
+      </w:r>
+      <w:r>
+        <w:rPr>
+          <w:b/>
+          <w:i/>
+        </w:rPr>
+        <w:t xml:space="preserve">Link to </w:t>
+      </w:r>
+      <w:r>
+        <w:rPr>
+          <w:b/>
+          <w:i/>
+        </w:rPr>
+        <w:t>i-believe-i-can-fly-showcase (CONFIGURATION).launch</w:t>
+      </w:r>
+      <w:r>
+        <w:rPr>
+          <w:b/>
+          <w:i/>
+        </w:rPr>
+        <w:t>“</w:t>
+      </w:r>
+    </w:p>
+    <w:p>
+      <w:pPr>
+        <w:pStyle w:val="ListParagraph"/>
+        <w:numPr>
+          <w:ilvl w:val="1"/>
+          <w:numId w:val="1"/>
+        </w:numPr>
+        <w:spacing w:before="0" w:after="0"/>
+        <w:rPr/>
+      </w:pPr>
+      <w:r>
+        <w:rPr/>
+        <w:t>Konfigurieren der Demo</w:t>
+      </w:r>
+    </w:p>
+    <w:p>
+      <w:pPr>
+        <w:pStyle w:val="ListParagraph"/>
+        <w:numPr>
+          <w:ilvl w:val="1"/>
+          <w:numId w:val="1"/>
+        </w:numPr>
+        <w:spacing w:before="0" w:after="0"/>
+        <w:rPr/>
+      </w:pPr>
+      <w:r>
+        <w:rPr/>
+        <w:t>Hier kann gesetzt werden, ob die IMU verwendet werden soll</w:t>
+      </w:r>
+    </w:p>
+    <w:p>
+      <w:pPr>
+        <w:pStyle w:val="ListParagraph"/>
+        <w:numPr>
+          <w:ilvl w:val="1"/>
+          <w:numId w:val="1"/>
+        </w:numPr>
+        <w:spacing w:before="0" w:after="0"/>
+        <w:rPr>
+          <w:b w:val="false"/>
+          <w:b w:val="false"/>
+          <w:bCs w:val="false"/>
+        </w:rPr>
+      </w:pPr>
+      <w:r>
+        <w:rPr>
+          <w:b w:val="false"/>
+          <w:bCs w:val="false"/>
+        </w:rPr>
+        <w:t>Dazu</w:t>
+      </w:r>
+      <w:r>
+        <w:rPr>
+          <w:b w:val="false"/>
+          <w:bCs w:val="false"/>
+        </w:rPr>
+        <w:t xml:space="preserve">: Doppelklick -&gt; </w:t>
+      </w:r>
+      <w:r>
+        <w:rPr>
+          <w:b w:val="false"/>
+          <w:bCs w:val="false"/>
+        </w:rPr>
+        <w:t>Öffnen mit gedit. Und bei der node „i_believe_i_can_fly_pose_detection“ den parameter „imu“ auf „true“ setzen (falls IMU verwendet werden soll) oder auf „false“ (falls die IMU nicht verwendet werden soll)</w:t>
+      </w:r>
+    </w:p>
+    <w:p>
+      <w:pPr>
+        <w:pStyle w:val="ListParagraph"/>
+        <w:numPr>
+          <w:ilvl w:val="0"/>
+          <w:numId w:val="0"/>
+        </w:numPr>
+        <w:spacing w:before="0" w:after="0"/>
+        <w:ind w:left="1440" w:hanging="0"/>
         <w:rPr>
           <w:b/>
           <w:b/>
@@ -565,11 +625,7 @@
       </w:pPr>
       <w:r>
         <w:rPr/>
-        <w:t>T</w:t>
-      </w:r>
-      <w:r>
-        <w:rPr/>
-        <w:t>astenkombinationen</w:t>
+        <w:t>Tastenkombinationen</w:t>
       </w:r>
     </w:p>
     <w:p>
@@ -665,8 +721,8 @@
         </w:rPr>
         <w:t>Webcam-Bild</w:t>
       </w:r>
-      <w:bookmarkStart w:id="0" w:name="_GoBack"/>
-      <w:bookmarkEnd w:id="0"/>
+      <w:bookmarkStart w:id="2" w:name="_GoBack"/>
+      <w:bookmarkEnd w:id="2"/>
       <w:r>
         <w:rPr/>
         <w:t xml:space="preserve"> setzen!), besonders praktisch wenn neue Besucher fliegen wollen und man den Simulator nicht neustarten möchte</w:t>
@@ -1013,7 +1069,7 @@
       <w:r>
         <w:rPr/>
         <w:drawing>
-          <wp:inline distT="0" distB="0" distL="0" distR="3175">
+          <wp:inline distT="0" distB="0" distL="0" distR="0">
             <wp:extent cx="2854325" cy="2137410"/>
             <wp:effectExtent l="0" t="0" r="0" b="0"/>
             <wp:docPr id="1" name="Picture 1" descr=""/>
@@ -1053,7 +1109,7 @@
       <w:r>
         <w:rPr/>
         <w:drawing>
-          <wp:inline distT="0" distB="0" distL="0" distR="3175">
+          <wp:inline distT="0" distB="0" distL="0" distR="0">
             <wp:extent cx="2854325" cy="2137410"/>
             <wp:effectExtent l="0" t="0" r="0" b="0"/>
             <wp:docPr id="2" name="Picture 3" descr=""/>
@@ -1126,7 +1182,7 @@
       <w:r>
         <w:rPr/>
         <w:drawing>
-          <wp:inline distT="0" distB="0" distL="0" distR="3175">
+          <wp:inline distT="0" distB="0" distL="0" distR="0">
             <wp:extent cx="2854325" cy="2137410"/>
             <wp:effectExtent l="0" t="0" r="0" b="0"/>
             <wp:docPr id="3" name="Picture 2" descr=""/>
@@ -1166,7 +1222,7 @@
       <w:r>
         <w:rPr/>
         <w:drawing>
-          <wp:inline distT="0" distB="0" distL="0" distR="2540">
+          <wp:inline distT="0" distB="0" distL="0" distR="0">
             <wp:extent cx="2854960" cy="2138680"/>
             <wp:effectExtent l="0" t="0" r="0" b="0"/>
             <wp:docPr id="4" name="Picture 4" descr=""/>
@@ -1242,7 +1298,7 @@
       <w:r>
         <w:rPr/>
         <w:drawing>
-          <wp:inline distT="0" distB="0" distL="0" distR="3175">
+          <wp:inline distT="0" distB="0" distL="0" distR="0">
             <wp:extent cx="2854325" cy="2138045"/>
             <wp:effectExtent l="0" t="0" r="0" b="0"/>
             <wp:docPr id="5" name="Picture 5" descr=""/>
@@ -1282,7 +1338,7 @@
       <w:r>
         <w:rPr/>
         <w:drawing>
-          <wp:inline distT="0" distB="0" distL="0" distR="3175">
+          <wp:inline distT="0" distB="0" distL="0" distR="0">
             <wp:extent cx="2854325" cy="2138045"/>
             <wp:effectExtent l="0" t="0" r="0" b="0"/>
             <wp:docPr id="6" name="Picture 6" descr=""/>
@@ -1387,6 +1443,7 @@
       </w:pPr>
       <w:rPr>
         <w:rFonts w:ascii="Wingdings" w:hAnsi="Wingdings" w:cs="Wingdings" w:hint="default"/>
+        <w:rFonts w:cs="Wingdings"/>
       </w:rPr>
     </w:lvl>
     <w:lvl w:ilvl="3">
@@ -1399,6 +1456,7 @@
       </w:pPr>
       <w:rPr>
         <w:rFonts w:ascii="Symbol" w:hAnsi="Symbol" w:cs="Symbol" w:hint="default"/>
+        <w:rFonts w:cs="Symbol"/>
       </w:rPr>
     </w:lvl>
     <w:lvl w:ilvl="4">
@@ -1424,6 +1482,7 @@
       </w:pPr>
       <w:rPr>
         <w:rFonts w:ascii="Wingdings" w:hAnsi="Wingdings" w:cs="Wingdings" w:hint="default"/>
+        <w:rFonts w:cs="Wingdings"/>
       </w:rPr>
     </w:lvl>
     <w:lvl w:ilvl="6">
@@ -1436,6 +1495,7 @@
       </w:pPr>
       <w:rPr>
         <w:rFonts w:ascii="Symbol" w:hAnsi="Symbol" w:cs="Symbol" w:hint="default"/>
+        <w:rFonts w:cs="Symbol"/>
       </w:rPr>
     </w:lvl>
     <w:lvl w:ilvl="7">
@@ -1461,6 +1521,7 @@
       </w:pPr>
       <w:rPr>
         <w:rFonts w:ascii="Wingdings" w:hAnsi="Wingdings" w:cs="Wingdings" w:hint="default"/>
+        <w:rFonts w:cs="Wingdings"/>
       </w:rPr>
     </w:lvl>
   </w:abstractNum>
@@ -1475,6 +1536,8 @@
       </w:pPr>
       <w:rPr>
         <w:rFonts w:ascii="Symbol" w:hAnsi="Symbol" w:cs="Symbol" w:hint="default"/>
+        <w:b/>
+        <w:rFonts w:cs="Symbol"/>
       </w:rPr>
     </w:lvl>
     <w:lvl w:ilvl="1">
@@ -1500,6 +1563,7 @@
       </w:pPr>
       <w:rPr>
         <w:rFonts w:ascii="Wingdings" w:hAnsi="Wingdings" w:cs="Wingdings" w:hint="default"/>
+        <w:rFonts w:cs="Wingdings"/>
       </w:rPr>
     </w:lvl>
     <w:lvl w:ilvl="3">
@@ -1512,6 +1576,7 @@
       </w:pPr>
       <w:rPr>
         <w:rFonts w:ascii="Symbol" w:hAnsi="Symbol" w:cs="Symbol" w:hint="default"/>
+        <w:rFonts w:cs="Symbol"/>
       </w:rPr>
     </w:lvl>
     <w:lvl w:ilvl="4">
@@ -1537,6 +1602,7 @@
       </w:pPr>
       <w:rPr>
         <w:rFonts w:ascii="Wingdings" w:hAnsi="Wingdings" w:cs="Wingdings" w:hint="default"/>
+        <w:rFonts w:cs="Wingdings"/>
       </w:rPr>
     </w:lvl>
     <w:lvl w:ilvl="6">
@@ -1549,6 +1615,7 @@
       </w:pPr>
       <w:rPr>
         <w:rFonts w:ascii="Symbol" w:hAnsi="Symbol" w:cs="Symbol" w:hint="default"/>
+        <w:rFonts w:cs="Symbol"/>
       </w:rPr>
     </w:lvl>
     <w:lvl w:ilvl="7">
@@ -1574,6 +1641,7 @@
       </w:pPr>
       <w:rPr>
         <w:rFonts w:ascii="Wingdings" w:hAnsi="Wingdings" w:cs="Wingdings" w:hint="default"/>
+        <w:rFonts w:cs="Wingdings"/>
       </w:rPr>
     </w:lvl>
   </w:abstractNum>
@@ -1588,6 +1656,8 @@
       </w:pPr>
       <w:rPr>
         <w:rFonts w:ascii="Symbol" w:hAnsi="Symbol" w:cs="Symbol" w:hint="default"/>
+        <w:b/>
+        <w:rFonts w:cs="Symbol"/>
       </w:rPr>
     </w:lvl>
     <w:lvl w:ilvl="1">
@@ -1613,6 +1683,7 @@
       </w:pPr>
       <w:rPr>
         <w:rFonts w:ascii="Wingdings" w:hAnsi="Wingdings" w:cs="Wingdings" w:hint="default"/>
+        <w:rFonts w:cs="Wingdings"/>
       </w:rPr>
     </w:lvl>
     <w:lvl w:ilvl="3">
@@ -1625,6 +1696,7 @@
       </w:pPr>
       <w:rPr>
         <w:rFonts w:ascii="Symbol" w:hAnsi="Symbol" w:cs="Symbol" w:hint="default"/>
+        <w:rFonts w:cs="Symbol"/>
       </w:rPr>
     </w:lvl>
     <w:lvl w:ilvl="4">
@@ -1650,6 +1722,7 @@
       </w:pPr>
       <w:rPr>
         <w:rFonts w:ascii="Wingdings" w:hAnsi="Wingdings" w:cs="Wingdings" w:hint="default"/>
+        <w:rFonts w:cs="Wingdings"/>
       </w:rPr>
     </w:lvl>
     <w:lvl w:ilvl="6">
@@ -1662,6 +1735,7 @@
       </w:pPr>
       <w:rPr>
         <w:rFonts w:ascii="Symbol" w:hAnsi="Symbol" w:cs="Symbol" w:hint="default"/>
+        <w:rFonts w:cs="Symbol"/>
       </w:rPr>
     </w:lvl>
     <w:lvl w:ilvl="7">
@@ -1687,6 +1761,7 @@
       </w:pPr>
       <w:rPr>
         <w:rFonts w:ascii="Wingdings" w:hAnsi="Wingdings" w:cs="Wingdings" w:hint="default"/>
+        <w:rFonts w:cs="Wingdings"/>
       </w:rPr>
     </w:lvl>
   </w:abstractNum>
@@ -1701,6 +1776,7 @@
       </w:pPr>
       <w:rPr>
         <w:rFonts w:ascii="Symbol" w:hAnsi="Symbol" w:cs="Symbol" w:hint="default"/>
+        <w:rFonts w:cs="Symbol"/>
       </w:rPr>
     </w:lvl>
     <w:lvl w:ilvl="1">
@@ -1726,6 +1802,7 @@
       </w:pPr>
       <w:rPr>
         <w:rFonts w:ascii="Wingdings" w:hAnsi="Wingdings" w:cs="Wingdings" w:hint="default"/>
+        <w:rFonts w:cs="Wingdings"/>
       </w:rPr>
     </w:lvl>
     <w:lvl w:ilvl="3">
@@ -1738,6 +1815,7 @@
       </w:pPr>
       <w:rPr>
         <w:rFonts w:ascii="Symbol" w:hAnsi="Symbol" w:cs="Symbol" w:hint="default"/>
+        <w:rFonts w:cs="Symbol"/>
       </w:rPr>
     </w:lvl>
     <w:lvl w:ilvl="4">
@@ -1763,6 +1841,7 @@
       </w:pPr>
       <w:rPr>
         <w:rFonts w:ascii="Wingdings" w:hAnsi="Wingdings" w:cs="Wingdings" w:hint="default"/>
+        <w:rFonts w:cs="Wingdings"/>
       </w:rPr>
     </w:lvl>
     <w:lvl w:ilvl="6">
@@ -1775,6 +1854,7 @@
       </w:pPr>
       <w:rPr>
         <w:rFonts w:ascii="Symbol" w:hAnsi="Symbol" w:cs="Symbol" w:hint="default"/>
+        <w:rFonts w:cs="Symbol"/>
       </w:rPr>
     </w:lvl>
     <w:lvl w:ilvl="7">
@@ -1800,6 +1880,7 @@
       </w:pPr>
       <w:rPr>
         <w:rFonts w:ascii="Wingdings" w:hAnsi="Wingdings" w:cs="Wingdings" w:hint="default"/>
+        <w:rFonts w:cs="Wingdings"/>
       </w:rPr>
     </w:lvl>
   </w:abstractNum>
@@ -1980,6 +2061,7 @@
       </w:pPr>
       <w:rPr>
         <w:rFonts w:ascii="Symbol" w:hAnsi="Symbol" w:cs="Symbol" w:hint="default"/>
+        <w:rFonts w:cs="Symbol"/>
       </w:rPr>
     </w:lvl>
     <w:lvl w:ilvl="1">
@@ -2005,6 +2087,7 @@
       </w:pPr>
       <w:rPr>
         <w:rFonts w:ascii="Wingdings" w:hAnsi="Wingdings" w:cs="Wingdings" w:hint="default"/>
+        <w:rFonts w:cs="Wingdings"/>
       </w:rPr>
     </w:lvl>
     <w:lvl w:ilvl="3">
@@ -2017,6 +2100,7 @@
       </w:pPr>
       <w:rPr>
         <w:rFonts w:ascii="Symbol" w:hAnsi="Symbol" w:cs="Symbol" w:hint="default"/>
+        <w:rFonts w:cs="Symbol"/>
       </w:rPr>
     </w:lvl>
     <w:lvl w:ilvl="4">
@@ -2042,6 +2126,7 @@
       </w:pPr>
       <w:rPr>
         <w:rFonts w:ascii="Wingdings" w:hAnsi="Wingdings" w:cs="Wingdings" w:hint="default"/>
+        <w:rFonts w:cs="Wingdings"/>
       </w:rPr>
     </w:lvl>
     <w:lvl w:ilvl="6">
@@ -2054,6 +2139,7 @@
       </w:pPr>
       <w:rPr>
         <w:rFonts w:ascii="Symbol" w:hAnsi="Symbol" w:cs="Symbol" w:hint="default"/>
+        <w:rFonts w:cs="Symbol"/>
       </w:rPr>
     </w:lvl>
     <w:lvl w:ilvl="7">
@@ -2079,6 +2165,7 @@
       </w:pPr>
       <w:rPr>
         <w:rFonts w:ascii="Wingdings" w:hAnsi="Wingdings" w:cs="Wingdings" w:hint="default"/>
+        <w:rFonts w:cs="Wingdings"/>
       </w:rPr>
     </w:lvl>
   </w:abstractNum>
@@ -2234,7 +2321,6 @@
     <w:rPrDefault>
       <w:rPr>
         <w:rFonts w:ascii="Calibri" w:hAnsi="Calibri" w:eastAsia="Calibri" w:cs="" w:asciiTheme="minorHAnsi" w:cstheme="minorBidi" w:eastAsiaTheme="minorHAnsi" w:hAnsiTheme="minorHAnsi"/>
-        <w:sz w:val="22"/>
         <w:szCs w:val="22"/>
         <w:lang w:val="de-DE" w:eastAsia="en-US" w:bidi="ar-SA"/>
       </w:rPr>
@@ -2631,7 +2717,7 @@
     </w:pPr>
     <w:rPr>
       <w:rFonts w:ascii="Calibri" w:hAnsi="Calibri" w:eastAsia="Calibri" w:cs="" w:asciiTheme="minorHAnsi" w:cstheme="minorBidi" w:eastAsiaTheme="minorHAnsi" w:hAnsiTheme="minorHAnsi"/>
-      <w:color w:val="auto"/>
+      <w:color w:val="00000A"/>
       <w:sz w:val="22"/>
       <w:szCs w:val="22"/>
       <w:lang w:val="de-DE" w:eastAsia="en-US" w:bidi="ar-SA"/>
@@ -2891,6 +2977,316 @@
     <w:qFormat/>
     <w:rPr>
       <w:rFonts w:cs="Courier New"/>
+    </w:rPr>
+  </w:style>
+  <w:style w:type="character" w:styleId="ListLabel16">
+    <w:name w:val="ListLabel 16"/>
+    <w:qFormat/>
+    <w:rPr>
+      <w:rFonts w:cs="Courier New"/>
+    </w:rPr>
+  </w:style>
+  <w:style w:type="character" w:styleId="ListLabel17">
+    <w:name w:val="ListLabel 17"/>
+    <w:qFormat/>
+    <w:rPr>
+      <w:rFonts w:cs="Wingdings"/>
+    </w:rPr>
+  </w:style>
+  <w:style w:type="character" w:styleId="ListLabel18">
+    <w:name w:val="ListLabel 18"/>
+    <w:qFormat/>
+    <w:rPr>
+      <w:rFonts w:cs="Symbol"/>
+    </w:rPr>
+  </w:style>
+  <w:style w:type="character" w:styleId="ListLabel19">
+    <w:name w:val="ListLabel 19"/>
+    <w:qFormat/>
+    <w:rPr>
+      <w:rFonts w:cs="Courier New"/>
+    </w:rPr>
+  </w:style>
+  <w:style w:type="character" w:styleId="ListLabel20">
+    <w:name w:val="ListLabel 20"/>
+    <w:qFormat/>
+    <w:rPr>
+      <w:rFonts w:cs="Wingdings"/>
+    </w:rPr>
+  </w:style>
+  <w:style w:type="character" w:styleId="ListLabel21">
+    <w:name w:val="ListLabel 21"/>
+    <w:qFormat/>
+    <w:rPr>
+      <w:rFonts w:cs="Symbol"/>
+    </w:rPr>
+  </w:style>
+  <w:style w:type="character" w:styleId="ListLabel22">
+    <w:name w:val="ListLabel 22"/>
+    <w:qFormat/>
+    <w:rPr>
+      <w:rFonts w:cs="Courier New"/>
+    </w:rPr>
+  </w:style>
+  <w:style w:type="character" w:styleId="ListLabel23">
+    <w:name w:val="ListLabel 23"/>
+    <w:qFormat/>
+    <w:rPr>
+      <w:rFonts w:cs="Wingdings"/>
+    </w:rPr>
+  </w:style>
+  <w:style w:type="character" w:styleId="ListLabel24">
+    <w:name w:val="ListLabel 24"/>
+    <w:qFormat/>
+    <w:rPr>
+      <w:rFonts w:cs="Symbol"/>
+      <w:b/>
+    </w:rPr>
+  </w:style>
+  <w:style w:type="character" w:styleId="ListLabel25">
+    <w:name w:val="ListLabel 25"/>
+    <w:qFormat/>
+    <w:rPr>
+      <w:rFonts w:cs="Courier New"/>
+    </w:rPr>
+  </w:style>
+  <w:style w:type="character" w:styleId="ListLabel26">
+    <w:name w:val="ListLabel 26"/>
+    <w:qFormat/>
+    <w:rPr>
+      <w:rFonts w:cs="Wingdings"/>
+    </w:rPr>
+  </w:style>
+  <w:style w:type="character" w:styleId="ListLabel27">
+    <w:name w:val="ListLabel 27"/>
+    <w:qFormat/>
+    <w:rPr>
+      <w:rFonts w:cs="Symbol"/>
+    </w:rPr>
+  </w:style>
+  <w:style w:type="character" w:styleId="ListLabel28">
+    <w:name w:val="ListLabel 28"/>
+    <w:qFormat/>
+    <w:rPr>
+      <w:rFonts w:cs="Courier New"/>
+    </w:rPr>
+  </w:style>
+  <w:style w:type="character" w:styleId="ListLabel29">
+    <w:name w:val="ListLabel 29"/>
+    <w:qFormat/>
+    <w:rPr>
+      <w:rFonts w:cs="Wingdings"/>
+    </w:rPr>
+  </w:style>
+  <w:style w:type="character" w:styleId="ListLabel30">
+    <w:name w:val="ListLabel 30"/>
+    <w:qFormat/>
+    <w:rPr>
+      <w:rFonts w:cs="Symbol"/>
+    </w:rPr>
+  </w:style>
+  <w:style w:type="character" w:styleId="ListLabel31">
+    <w:name w:val="ListLabel 31"/>
+    <w:qFormat/>
+    <w:rPr>
+      <w:rFonts w:cs="Courier New"/>
+    </w:rPr>
+  </w:style>
+  <w:style w:type="character" w:styleId="ListLabel32">
+    <w:name w:val="ListLabel 32"/>
+    <w:qFormat/>
+    <w:rPr>
+      <w:rFonts w:cs="Wingdings"/>
+    </w:rPr>
+  </w:style>
+  <w:style w:type="character" w:styleId="ListLabel33">
+    <w:name w:val="ListLabel 33"/>
+    <w:qFormat/>
+    <w:rPr>
+      <w:rFonts w:cs="Symbol"/>
+      <w:b/>
+    </w:rPr>
+  </w:style>
+  <w:style w:type="character" w:styleId="ListLabel34">
+    <w:name w:val="ListLabel 34"/>
+    <w:qFormat/>
+    <w:rPr>
+      <w:rFonts w:cs="Courier New"/>
+    </w:rPr>
+  </w:style>
+  <w:style w:type="character" w:styleId="ListLabel35">
+    <w:name w:val="ListLabel 35"/>
+    <w:qFormat/>
+    <w:rPr>
+      <w:rFonts w:cs="Wingdings"/>
+    </w:rPr>
+  </w:style>
+  <w:style w:type="character" w:styleId="ListLabel36">
+    <w:name w:val="ListLabel 36"/>
+    <w:qFormat/>
+    <w:rPr>
+      <w:rFonts w:cs="Symbol"/>
+    </w:rPr>
+  </w:style>
+  <w:style w:type="character" w:styleId="ListLabel37">
+    <w:name w:val="ListLabel 37"/>
+    <w:qFormat/>
+    <w:rPr>
+      <w:rFonts w:cs="Courier New"/>
+    </w:rPr>
+  </w:style>
+  <w:style w:type="character" w:styleId="ListLabel38">
+    <w:name w:val="ListLabel 38"/>
+    <w:qFormat/>
+    <w:rPr>
+      <w:rFonts w:cs="Wingdings"/>
+    </w:rPr>
+  </w:style>
+  <w:style w:type="character" w:styleId="ListLabel39">
+    <w:name w:val="ListLabel 39"/>
+    <w:qFormat/>
+    <w:rPr>
+      <w:rFonts w:cs="Symbol"/>
+    </w:rPr>
+  </w:style>
+  <w:style w:type="character" w:styleId="ListLabel40">
+    <w:name w:val="ListLabel 40"/>
+    <w:qFormat/>
+    <w:rPr>
+      <w:rFonts w:cs="Courier New"/>
+    </w:rPr>
+  </w:style>
+  <w:style w:type="character" w:styleId="ListLabel41">
+    <w:name w:val="ListLabel 41"/>
+    <w:qFormat/>
+    <w:rPr>
+      <w:rFonts w:cs="Wingdings"/>
+    </w:rPr>
+  </w:style>
+  <w:style w:type="character" w:styleId="ListLabel42">
+    <w:name w:val="ListLabel 42"/>
+    <w:qFormat/>
+    <w:rPr>
+      <w:rFonts w:cs="Symbol"/>
+    </w:rPr>
+  </w:style>
+  <w:style w:type="character" w:styleId="ListLabel43">
+    <w:name w:val="ListLabel 43"/>
+    <w:qFormat/>
+    <w:rPr>
+      <w:rFonts w:cs="Courier New"/>
+    </w:rPr>
+  </w:style>
+  <w:style w:type="character" w:styleId="ListLabel44">
+    <w:name w:val="ListLabel 44"/>
+    <w:qFormat/>
+    <w:rPr>
+      <w:rFonts w:cs="Wingdings"/>
+    </w:rPr>
+  </w:style>
+  <w:style w:type="character" w:styleId="ListLabel45">
+    <w:name w:val="ListLabel 45"/>
+    <w:qFormat/>
+    <w:rPr>
+      <w:rFonts w:cs="Symbol"/>
+    </w:rPr>
+  </w:style>
+  <w:style w:type="character" w:styleId="ListLabel46">
+    <w:name w:val="ListLabel 46"/>
+    <w:qFormat/>
+    <w:rPr>
+      <w:rFonts w:cs="Courier New"/>
+    </w:rPr>
+  </w:style>
+  <w:style w:type="character" w:styleId="ListLabel47">
+    <w:name w:val="ListLabel 47"/>
+    <w:qFormat/>
+    <w:rPr>
+      <w:rFonts w:cs="Wingdings"/>
+    </w:rPr>
+  </w:style>
+  <w:style w:type="character" w:styleId="ListLabel48">
+    <w:name w:val="ListLabel 48"/>
+    <w:qFormat/>
+    <w:rPr>
+      <w:rFonts w:cs="Symbol"/>
+    </w:rPr>
+  </w:style>
+  <w:style w:type="character" w:styleId="ListLabel49">
+    <w:name w:val="ListLabel 49"/>
+    <w:qFormat/>
+    <w:rPr>
+      <w:rFonts w:cs="Courier New"/>
+    </w:rPr>
+  </w:style>
+  <w:style w:type="character" w:styleId="ListLabel50">
+    <w:name w:val="ListLabel 50"/>
+    <w:qFormat/>
+    <w:rPr>
+      <w:rFonts w:cs="Wingdings"/>
+    </w:rPr>
+  </w:style>
+  <w:style w:type="character" w:styleId="ListLabel51">
+    <w:name w:val="ListLabel 51"/>
+    <w:qFormat/>
+    <w:rPr>
+      <w:rFonts w:cs="Symbol"/>
+    </w:rPr>
+  </w:style>
+  <w:style w:type="character" w:styleId="ListLabel52">
+    <w:name w:val="ListLabel 52"/>
+    <w:qFormat/>
+    <w:rPr>
+      <w:rFonts w:cs="Courier New"/>
+    </w:rPr>
+  </w:style>
+  <w:style w:type="character" w:styleId="ListLabel53">
+    <w:name w:val="ListLabel 53"/>
+    <w:qFormat/>
+    <w:rPr>
+      <w:rFonts w:cs="Wingdings"/>
+    </w:rPr>
+  </w:style>
+  <w:style w:type="character" w:styleId="ListLabel54">
+    <w:name w:val="ListLabel 54"/>
+    <w:qFormat/>
+    <w:rPr>
+      <w:rFonts w:cs="Symbol"/>
+    </w:rPr>
+  </w:style>
+  <w:style w:type="character" w:styleId="ListLabel55">
+    <w:name w:val="ListLabel 55"/>
+    <w:qFormat/>
+    <w:rPr>
+      <w:rFonts w:cs="Courier New"/>
+    </w:rPr>
+  </w:style>
+  <w:style w:type="character" w:styleId="ListLabel56">
+    <w:name w:val="ListLabel 56"/>
+    <w:qFormat/>
+    <w:rPr>
+      <w:rFonts w:cs="Wingdings"/>
+    </w:rPr>
+  </w:style>
+  <w:style w:type="character" w:styleId="ListLabel57">
+    <w:name w:val="ListLabel 57"/>
+    <w:qFormat/>
+    <w:rPr>
+      <w:rFonts w:cs="Symbol"/>
+    </w:rPr>
+  </w:style>
+  <w:style w:type="character" w:styleId="ListLabel58">
+    <w:name w:val="ListLabel 58"/>
+    <w:qFormat/>
+    <w:rPr>
+      <w:rFonts w:cs="Courier New"/>
+    </w:rPr>
+  </w:style>
+  <w:style w:type="character" w:styleId="ListLabel59">
+    <w:name w:val="ListLabel 59"/>
+    <w:qFormat/>
+    <w:rPr>
+      <w:rFonts w:cs="Wingdings"/>
     </w:rPr>
   </w:style>
   <w:style w:type="paragraph" w:styleId="Heading">

</xml_diff>